<commit_message>
added land use data with pixel sum and area
</commit_message>
<xml_diff>
--- a/notes/roadmap_BBS.docx
+++ b/notes/roadmap_BBS.docx
@@ -26,6 +26,30 @@
     </w:p>
     <w:p>
       <w:pPr>
+        <w:rPr>
+          <w:b/>
+          <w:bCs/>
+          <w:lang w:val="en-US"/>
+        </w:rPr>
+      </w:pPr>
+      <w:r>
+        <w:rPr>
+          <w:b/>
+          <w:bCs/>
+          <w:lang w:val="en-US"/>
+        </w:rPr>
+        <w:t>Community level approach:</w:t>
+      </w:r>
+    </w:p>
+    <w:p>
+      <w:pPr>
+        <w:rPr>
+          <w:lang w:val="en-US"/>
+        </w:rPr>
+      </w:pPr>
+    </w:p>
+    <w:p>
+      <w:pPr>
         <w:pStyle w:val="Listenabsatz"/>
         <w:numPr>
           <w:ilvl w:val="0"/>
@@ -517,6 +541,7 @@
         <w:rPr>
           <w:lang w:val="en-US"/>
         </w:rPr>
+        <w:lastRenderedPageBreak/>
         <w:t>Build database with raw data: cluster, ecoregion, partition as rows, alpha diversity</w:t>
       </w:r>
       <w:r>
@@ -540,25 +565,1113 @@
     </w:p>
     <w:p>
       <w:pPr>
-        <w:pStyle w:val="Listenabsatz"/>
-        <w:numPr>
-          <w:ilvl w:val="0"/>
-          <w:numId w:val="1"/>
-        </w:numPr>
         <w:rPr>
           <w:b/>
           <w:bCs/>
           <w:lang w:val="en-US"/>
         </w:rPr>
       </w:pPr>
-      <w:r>
+    </w:p>
+    <w:p>
+      <w:pPr>
         <w:rPr>
           <w:b/>
           <w:bCs/>
           <w:lang w:val="en-US"/>
         </w:rPr>
+      </w:pPr>
+      <w:r>
+        <w:rPr>
+          <w:b/>
+          <w:bCs/>
+          <w:lang w:val="en-US"/>
+        </w:rPr>
+        <w:t>Species level approach:</w:t>
+      </w:r>
+    </w:p>
+    <w:p>
+      <w:pPr>
+        <w:rPr>
+          <w:b/>
+          <w:bCs/>
+          <w:lang w:val="en-US"/>
+        </w:rPr>
+      </w:pPr>
+    </w:p>
+    <w:p>
+      <w:pPr>
+        <w:rPr>
+          <w:lang w:val="en-US"/>
+        </w:rPr>
+      </w:pPr>
+      <w:r>
+        <w:rPr>
+          <w:lang w:val="en-US"/>
+        </w:rPr>
+        <w:t xml:space="preserve">Species level </w:t>
+      </w:r>
+      <w:r>
+        <w:rPr>
+          <w:lang w:val="en-US"/>
+        </w:rPr>
+        <w:t>modelling:</w:t>
+      </w:r>
+    </w:p>
+    <w:p>
+      <w:pPr>
+        <w:pStyle w:val="Listenabsatz"/>
+        <w:numPr>
+          <w:ilvl w:val="0"/>
+          <w:numId w:val="4"/>
+        </w:numPr>
+        <w:rPr>
+          <w:lang w:val="en-US"/>
+        </w:rPr>
+      </w:pPr>
+      <w:r>
+        <w:rPr>
+          <w:lang w:val="en-US"/>
+        </w:rPr>
+        <w:t>We focus on extinction debts first.</w:t>
+      </w:r>
+    </w:p>
+    <w:p>
+      <w:pPr>
+        <w:pStyle w:val="Listenabsatz"/>
+        <w:numPr>
+          <w:ilvl w:val="0"/>
+          <w:numId w:val="4"/>
+        </w:numPr>
+        <w:rPr>
+          <w:lang w:val="en-US"/>
+        </w:rPr>
+      </w:pPr>
+      <w:r>
+        <w:rPr>
+          <w:lang w:val="en-US"/>
+        </w:rPr>
+        <w:t xml:space="preserve">Identify species present in all three first years (2000-2001-2002) at a segment, so we can make sure the species are </w:t>
+      </w:r>
+      <w:proofErr w:type="gramStart"/>
+      <w:r>
+        <w:rPr>
+          <w:lang w:val="en-US"/>
+        </w:rPr>
+        <w:t>really present</w:t>
+      </w:r>
+      <w:proofErr w:type="gramEnd"/>
+      <w:r>
+        <w:rPr>
+          <w:lang w:val="en-US"/>
+        </w:rPr>
+        <w:t xml:space="preserve"> and to reduce stochasticity.</w:t>
+      </w:r>
+    </w:p>
+    <w:p>
+      <w:pPr>
+        <w:pStyle w:val="Listenabsatz"/>
+        <w:numPr>
+          <w:ilvl w:val="1"/>
+          <w:numId w:val="4"/>
+        </w:numPr>
+        <w:rPr>
+          <w:lang w:val="en-US"/>
+        </w:rPr>
+      </w:pPr>
+      <w:r>
+        <w:rPr>
+          <w:lang w:val="en-US"/>
+        </w:rPr>
+        <w:t>We a</w:t>
+      </w:r>
+      <w:r>
+        <w:rPr>
+          <w:lang w:val="en-US"/>
+        </w:rPr>
+        <w:t>verage the abundance across the three years for a species</w:t>
+      </w:r>
+      <w:r>
+        <w:rPr>
+          <w:lang w:val="en-US"/>
+        </w:rPr>
+        <w:t>.</w:t>
+      </w:r>
+    </w:p>
+    <w:p>
+      <w:pPr>
+        <w:pStyle w:val="Listenabsatz"/>
+        <w:numPr>
+          <w:ilvl w:val="1"/>
+          <w:numId w:val="4"/>
+        </w:numPr>
+        <w:rPr>
+          <w:lang w:val="en-US"/>
+        </w:rPr>
+      </w:pPr>
+      <w:r>
+        <w:rPr>
+          <w:lang w:val="en-US"/>
+        </w:rPr>
+        <w:t>We s</w:t>
+      </w:r>
+      <w:r>
+        <w:rPr>
+          <w:lang w:val="en-US"/>
+        </w:rPr>
+        <w:t xml:space="preserve">ummarize the abundances according to the </w:t>
+      </w:r>
+      <w:proofErr w:type="spellStart"/>
+      <w:r>
+        <w:rPr>
+          <w:lang w:val="en-US"/>
+        </w:rPr>
+        <w:t>animal_jetz</w:t>
+      </w:r>
+      <w:proofErr w:type="spellEnd"/>
+      <w:r>
+        <w:rPr>
+          <w:lang w:val="en-US"/>
+        </w:rPr>
+        <w:t xml:space="preserve"> species name for multiple entries of a species at a segment for a year.</w:t>
+      </w:r>
+    </w:p>
+    <w:p>
+      <w:pPr>
+        <w:pStyle w:val="Listenabsatz"/>
+        <w:numPr>
+          <w:ilvl w:val="0"/>
+          <w:numId w:val="4"/>
+        </w:numPr>
+        <w:rPr>
+          <w:lang w:val="en-US"/>
+        </w:rPr>
+      </w:pPr>
+      <w:r>
+        <w:rPr>
+          <w:b/>
+          <w:bCs/>
+          <w:lang w:val="en-US"/>
+        </w:rPr>
+        <w:t>Goal</w:t>
+      </w:r>
+      <w:r>
+        <w:rPr>
+          <w:lang w:val="en-US"/>
+        </w:rPr>
+        <w:t xml:space="preserve">: Has a species gone extinct due to random effects or due to </w:t>
+      </w:r>
+      <w:r>
+        <w:rPr>
+          <w:lang w:val="en-US"/>
+        </w:rPr>
+        <w:t>other variables such as species traits or land use change?</w:t>
+      </w:r>
+    </w:p>
+    <w:p>
+      <w:pPr>
+        <w:pStyle w:val="Listenabsatz"/>
+        <w:numPr>
+          <w:ilvl w:val="0"/>
+          <w:numId w:val="4"/>
+        </w:numPr>
+        <w:rPr>
+          <w:lang w:val="en-US"/>
+        </w:rPr>
+      </w:pPr>
+      <w:r>
+        <w:rPr>
+          <w:b/>
+          <w:bCs/>
+          <w:lang w:val="en-US"/>
+        </w:rPr>
+        <w:t>To answer</w:t>
+      </w:r>
+      <w:r>
+        <w:rPr>
+          <w:lang w:val="en-US"/>
+        </w:rPr>
+        <w:t>:</w:t>
+      </w:r>
+      <w:r>
+        <w:rPr>
+          <w:lang w:val="en-US"/>
+        </w:rPr>
+        <w:t xml:space="preserve"> Characterize the sensitivity to local extinctions (absence from a segment for 3 years or more) based on initial abundance of a species. Subsequently, we investigate the effects of species traits and land use change.</w:t>
+      </w:r>
+    </w:p>
+    <w:p>
+      <w:pPr>
+        <w:pStyle w:val="Listenabsatz"/>
+        <w:numPr>
+          <w:ilvl w:val="0"/>
+          <w:numId w:val="4"/>
+        </w:numPr>
+        <w:rPr>
+          <w:lang w:val="en-US"/>
+        </w:rPr>
+      </w:pPr>
+      <w:r>
+        <w:rPr>
+          <w:lang w:val="en-US"/>
+        </w:rPr>
+        <w:t xml:space="preserve">The first question is: Does the abundance in </w:t>
+      </w:r>
+      <w:r>
+        <w:rPr>
+          <w:lang w:val="en-US"/>
+        </w:rPr>
+        <w:t>initial</w:t>
+      </w:r>
+      <w:r>
+        <w:rPr>
+          <w:lang w:val="en-US"/>
+        </w:rPr>
+        <w:t xml:space="preserve"> years explain the local extinction of a species? With this question we want to c</w:t>
+      </w:r>
+      <w:r>
+        <w:rPr>
+          <w:lang w:val="en-US"/>
+        </w:rPr>
+        <w:t>heck the sensitivity of species to random local extinctions, defined as absence in three consecutive years, and the effect of the initial abundance.</w:t>
+      </w:r>
+      <w:r>
+        <w:rPr>
+          <w:lang w:val="en-US"/>
+        </w:rPr>
+        <w:t xml:space="preserve"> </w:t>
+      </w:r>
+    </w:p>
+    <w:p>
+      <w:pPr>
+        <w:pStyle w:val="Listenabsatz"/>
+        <w:numPr>
+          <w:ilvl w:val="1"/>
+          <w:numId w:val="4"/>
+        </w:numPr>
+        <w:rPr>
+          <w:lang w:val="en-US"/>
+        </w:rPr>
+      </w:pPr>
+      <w:r>
+        <w:rPr>
+          <w:lang w:val="en-US"/>
+        </w:rPr>
+        <w:t>First,</w:t>
+      </w:r>
+      <w:r>
+        <w:rPr>
+          <w:lang w:val="en-US"/>
+        </w:rPr>
+        <w:t xml:space="preserve"> we investigate the time point of local extinctions of </w:t>
+      </w:r>
+      <w:r>
+        <w:rPr>
+          <w:lang w:val="en-US"/>
+        </w:rPr>
+        <w:t>species.</w:t>
+      </w:r>
+    </w:p>
+    <w:p>
+      <w:pPr>
+        <w:pStyle w:val="Listenabsatz"/>
+        <w:numPr>
+          <w:ilvl w:val="2"/>
+          <w:numId w:val="4"/>
+        </w:numPr>
+        <w:rPr>
+          <w:lang w:val="en-US"/>
+        </w:rPr>
+      </w:pPr>
+      <w:r>
+        <w:rPr>
+          <w:lang w:val="en-US"/>
+        </w:rPr>
+        <w:t>Decision</w:t>
+      </w:r>
+      <w:r>
+        <w:rPr>
+          <w:lang w:val="en-US"/>
+        </w:rPr>
+        <w:t>s:</w:t>
+      </w:r>
+    </w:p>
+    <w:p>
+      <w:pPr>
+        <w:pStyle w:val="Listenabsatz"/>
+        <w:numPr>
+          <w:ilvl w:val="3"/>
+          <w:numId w:val="4"/>
+        </w:numPr>
+        <w:rPr>
+          <w:lang w:val="en-US"/>
+        </w:rPr>
+      </w:pPr>
+      <w:r>
+        <w:rPr>
+          <w:lang w:val="en-US"/>
+        </w:rPr>
+        <w:t>How do we deal with species, whose abundance at a segment was not recorded for the whole timespan?</w:t>
+      </w:r>
+      <w:r>
+        <w:rPr>
+          <w:lang w:val="en-US"/>
+        </w:rPr>
+        <w:t xml:space="preserve"> </w:t>
+      </w:r>
+      <w:r>
+        <w:rPr>
+          <w:lang w:val="en-US"/>
+        </w:rPr>
+        <w:t>Have minimum recording period for a bird + segment combination. I used 10 years.</w:t>
+      </w:r>
+    </w:p>
+    <w:p>
+      <w:pPr>
+        <w:pStyle w:val="Listenabsatz"/>
+        <w:numPr>
+          <w:ilvl w:val="3"/>
+          <w:numId w:val="4"/>
+        </w:numPr>
+        <w:rPr>
+          <w:lang w:val="en-US"/>
+        </w:rPr>
+      </w:pPr>
+      <w:r>
+        <w:rPr>
+          <w:lang w:val="en-US"/>
+        </w:rPr>
+        <w:t>How do we deal with segment + bird combinations that are not present in the initial three years? Omit.</w:t>
+      </w:r>
+    </w:p>
+    <w:p>
+      <w:pPr>
+        <w:pStyle w:val="Listenabsatz"/>
+        <w:numPr>
+          <w:ilvl w:val="3"/>
+          <w:numId w:val="4"/>
+        </w:numPr>
+        <w:rPr>
+          <w:lang w:val="en-US"/>
+        </w:rPr>
+      </w:pPr>
+      <w:r>
+        <w:rPr>
+          <w:lang w:val="en-US"/>
+        </w:rPr>
+        <w:t>How do we deal with species that disappear from a segment for more than three years and then return? For example: species is present in 2005 and then again in 2013.</w:t>
+      </w:r>
+    </w:p>
+    <w:p>
+      <w:pPr>
+        <w:pStyle w:val="Listenabsatz"/>
+        <w:numPr>
+          <w:ilvl w:val="3"/>
+          <w:numId w:val="4"/>
+        </w:numPr>
+        <w:rPr>
+          <w:lang w:val="en-US"/>
+        </w:rPr>
+      </w:pPr>
+      <w:r>
+        <w:rPr>
+          <w:lang w:val="en-US"/>
+        </w:rPr>
+        <w:t xml:space="preserve">How do we deal with species that were observed </w:t>
+      </w:r>
+      <w:r>
+        <w:rPr>
+          <w:lang w:val="en-US"/>
+        </w:rPr>
+        <w:t>at</w:t>
+      </w:r>
+      <w:r>
+        <w:rPr>
+          <w:lang w:val="en-US"/>
+        </w:rPr>
+        <w:t xml:space="preserve"> a segment in the first three years (2000-2002) and then </w:t>
+      </w:r>
+      <w:r>
+        <w:rPr>
+          <w:lang w:val="en-US"/>
+        </w:rPr>
+        <w:t>do not reappear from 2003 onwards</w:t>
+      </w:r>
+      <w:r>
+        <w:rPr>
+          <w:lang w:val="en-US"/>
+        </w:rPr>
+        <w:t>?</w:t>
+      </w:r>
+    </w:p>
+    <w:p>
+      <w:pPr>
+        <w:pStyle w:val="Listenabsatz"/>
+        <w:numPr>
+          <w:ilvl w:val="1"/>
+          <w:numId w:val="4"/>
+        </w:numPr>
+        <w:rPr>
+          <w:lang w:val="en-US"/>
+        </w:rPr>
+      </w:pPr>
+      <w:r>
+        <w:rPr>
+          <w:lang w:val="en-US"/>
+        </w:rPr>
+        <w:t>Then we use the abundance of the previous years and model the local extinction and try and find which abundance explains the local extinctions</w:t>
+      </w:r>
+      <w:r>
+        <w:rPr>
+          <w:lang w:val="en-US"/>
+        </w:rPr>
+        <w:t>.</w:t>
+      </w:r>
+    </w:p>
+    <w:p>
+      <w:pPr>
+        <w:pStyle w:val="Listenabsatz"/>
+        <w:numPr>
+          <w:ilvl w:val="1"/>
+          <w:numId w:val="4"/>
+        </w:numPr>
+        <w:rPr>
+          <w:lang w:val="en-US"/>
+        </w:rPr>
+      </w:pPr>
+      <w:r>
+        <w:rPr>
+          <w:lang w:val="en-US"/>
+        </w:rPr>
+        <w:t>In the single species approach we don’t need to include species or segment as random factor but Ecoregion.</w:t>
+      </w:r>
+    </w:p>
+    <w:p>
+      <w:pPr>
+        <w:pStyle w:val="Listenabsatz"/>
+        <w:numPr>
+          <w:ilvl w:val="0"/>
+          <w:numId w:val="4"/>
+        </w:numPr>
+        <w:rPr>
+          <w:lang w:val="en-US"/>
+        </w:rPr>
+      </w:pPr>
+      <w:r>
+        <w:rPr>
+          <w:lang w:val="en-US"/>
+        </w:rPr>
+        <w:t xml:space="preserve">Given that we find a species is sensitive to </w:t>
+      </w:r>
+      <w:r>
+        <w:rPr>
+          <w:lang w:val="en-US"/>
+        </w:rPr>
+        <w:t xml:space="preserve">initial abundance and </w:t>
+      </w:r>
+      <w:r>
+        <w:rPr>
+          <w:lang w:val="en-US"/>
+        </w:rPr>
+        <w:t xml:space="preserve">local extinctions, </w:t>
+      </w:r>
+      <w:r>
+        <w:rPr>
+          <w:lang w:val="en-US"/>
+        </w:rPr>
+        <w:t xml:space="preserve">we </w:t>
+      </w:r>
+      <w:r>
+        <w:rPr>
+          <w:lang w:val="en-US"/>
+        </w:rPr>
+        <w:t xml:space="preserve">then </w:t>
+      </w:r>
+      <w:r>
+        <w:rPr>
+          <w:lang w:val="en-US"/>
+        </w:rPr>
+        <w:t xml:space="preserve">want to investigate </w:t>
+      </w:r>
+      <w:r>
+        <w:rPr>
+          <w:lang w:val="en-US"/>
+        </w:rPr>
+        <w:t xml:space="preserve">what makes </w:t>
+      </w:r>
+      <w:r>
+        <w:rPr>
+          <w:lang w:val="en-US"/>
+        </w:rPr>
+        <w:t>a species sensitive to local extinctions</w:t>
+      </w:r>
+      <w:r>
+        <w:rPr>
+          <w:lang w:val="en-US"/>
+        </w:rPr>
+        <w:t>. We want to investigate two variables</w:t>
+      </w:r>
+      <w:r>
+        <w:rPr>
+          <w:lang w:val="en-US"/>
+        </w:rPr>
+        <w:t xml:space="preserve">, namely </w:t>
+      </w:r>
+      <w:r>
+        <w:rPr>
+          <w:lang w:val="en-US"/>
+        </w:rPr>
+        <w:t>life history and land use change</w:t>
+      </w:r>
+      <w:r>
+        <w:rPr>
+          <w:lang w:val="en-US"/>
+        </w:rPr>
+        <w:t>,</w:t>
+      </w:r>
+      <w:r>
+        <w:rPr>
+          <w:lang w:val="en-US"/>
+        </w:rPr>
+        <w:t xml:space="preserve"> and their interaction.</w:t>
+      </w:r>
+    </w:p>
+    <w:p>
+      <w:pPr>
+        <w:pStyle w:val="Listenabsatz"/>
+        <w:numPr>
+          <w:ilvl w:val="1"/>
+          <w:numId w:val="4"/>
+        </w:numPr>
+        <w:rPr>
+          <w:lang w:val="en-US"/>
+        </w:rPr>
+      </w:pPr>
+      <w:r>
+        <w:rPr>
+          <w:lang w:val="en-US"/>
+        </w:rPr>
+        <w:t xml:space="preserve">Life history: </w:t>
+      </w:r>
+      <w:r>
+        <w:rPr>
+          <w:lang w:val="en-US"/>
+        </w:rPr>
+        <w:t>We use generation time to characterize the life history strategies along the slow</w:t>
+      </w:r>
+      <w:r>
+        <w:rPr>
+          <w:lang w:val="en-US"/>
+        </w:rPr>
+        <w:t xml:space="preserve"> to fast lived species. </w:t>
+      </w:r>
+      <w:r>
+        <w:rPr>
+          <w:lang w:val="en-US"/>
+        </w:rPr>
+        <w:t xml:space="preserve">We hypothesize that the </w:t>
+      </w:r>
+      <w:r>
+        <w:rPr>
+          <w:lang w:val="en-US"/>
+        </w:rPr>
         <w:lastRenderedPageBreak/>
-        <w:t>Models:</w:t>
+        <w:t>species with faster generation times and therefore faster life history strategies won’t experience strong legacy effects.</w:t>
+      </w:r>
+    </w:p>
+    <w:p>
+      <w:pPr>
+        <w:pStyle w:val="Listenabsatz"/>
+        <w:numPr>
+          <w:ilvl w:val="2"/>
+          <w:numId w:val="4"/>
+        </w:numPr>
+        <w:rPr>
+          <w:lang w:val="en-US"/>
+        </w:rPr>
+      </w:pPr>
+      <w:r>
+        <w:rPr>
+          <w:lang w:val="en-US"/>
+        </w:rPr>
+        <w:t xml:space="preserve">How do we interpret the results? </w:t>
+      </w:r>
+      <w:r>
+        <w:rPr>
+          <w:i/>
+          <w:iCs/>
+          <w:lang w:val="en-US"/>
+        </w:rPr>
+        <w:t>we expect shorter generation times to be better predictor of sensitivity to local extinctions</w:t>
+      </w:r>
+      <w:r>
+        <w:rPr>
+          <w:i/>
+          <w:iCs/>
+          <w:lang w:val="en-US"/>
+        </w:rPr>
+        <w:t>?</w:t>
+      </w:r>
+    </w:p>
+    <w:p>
+      <w:pPr>
+        <w:pStyle w:val="Listenabsatz"/>
+        <w:numPr>
+          <w:ilvl w:val="1"/>
+          <w:numId w:val="4"/>
+        </w:numPr>
+        <w:rPr>
+          <w:lang w:val="en-US"/>
+        </w:rPr>
+      </w:pPr>
+      <w:r>
+        <w:rPr>
+          <w:lang w:val="en-US"/>
+        </w:rPr>
+        <w:t xml:space="preserve">Land use change: </w:t>
+      </w:r>
+      <w:r>
+        <w:rPr>
+          <w:lang w:val="en-US"/>
+        </w:rPr>
+        <w:t>We use the difference in land use from one year to the next as the land use change variable.</w:t>
+      </w:r>
+    </w:p>
+    <w:p>
+      <w:pPr>
+        <w:pStyle w:val="Listenabsatz"/>
+        <w:numPr>
+          <w:ilvl w:val="2"/>
+          <w:numId w:val="4"/>
+        </w:numPr>
+        <w:rPr>
+          <w:lang w:val="en-US"/>
+        </w:rPr>
+      </w:pPr>
+      <w:r>
+        <w:rPr>
+          <w:lang w:val="en-US"/>
+        </w:rPr>
+        <w:t xml:space="preserve">How do we interpret the results? </w:t>
+      </w:r>
+      <w:r>
+        <w:rPr>
+          <w:i/>
+          <w:iCs/>
+          <w:lang w:val="en-US"/>
+        </w:rPr>
+        <w:t>If the land use change that occurred a long time ago explains the sensitivity to local extinctions, then we can expect legacy effects due to land use change</w:t>
+      </w:r>
+      <w:r>
+        <w:rPr>
+          <w:i/>
+          <w:iCs/>
+          <w:lang w:val="en-US"/>
+        </w:rPr>
+        <w:t>?</w:t>
+      </w:r>
+    </w:p>
+    <w:p>
+      <w:pPr>
+        <w:pStyle w:val="Listenabsatz"/>
+        <w:numPr>
+          <w:ilvl w:val="2"/>
+          <w:numId w:val="4"/>
+        </w:numPr>
+        <w:rPr>
+          <w:lang w:val="en-US"/>
+        </w:rPr>
+      </w:pPr>
+      <w:r>
+        <w:rPr>
+          <w:lang w:val="en-US"/>
+        </w:rPr>
+        <w:t>First decision: Do we summarize the change across all land use types for a segment or do we investigate each land use type and the change in each land use separately?</w:t>
+      </w:r>
+    </w:p>
+    <w:p>
+      <w:pPr>
+        <w:pStyle w:val="Listenabsatz"/>
+        <w:numPr>
+          <w:ilvl w:val="2"/>
+          <w:numId w:val="4"/>
+        </w:numPr>
+        <w:rPr>
+          <w:lang w:val="en-US"/>
+        </w:rPr>
+      </w:pPr>
+      <w:r>
+        <w:rPr>
+          <w:lang w:val="en-US"/>
+        </w:rPr>
+        <w:t>Second decision: How do we build the variable? There are t</w:t>
+      </w:r>
+      <w:r>
+        <w:rPr>
+          <w:lang w:val="en-US"/>
+        </w:rPr>
+        <w:t xml:space="preserve">hree ways </w:t>
+      </w:r>
+      <w:r>
+        <w:rPr>
+          <w:lang w:val="en-US"/>
+        </w:rPr>
+        <w:t xml:space="preserve">we discussed </w:t>
+      </w:r>
+      <w:r>
+        <w:rPr>
+          <w:lang w:val="en-US"/>
+        </w:rPr>
+        <w:t>to incorporate land use change as a variable.</w:t>
+      </w:r>
+    </w:p>
+    <w:p>
+      <w:pPr>
+        <w:pStyle w:val="Listenabsatz"/>
+        <w:numPr>
+          <w:ilvl w:val="3"/>
+          <w:numId w:val="4"/>
+        </w:numPr>
+        <w:rPr>
+          <w:lang w:val="en-US"/>
+        </w:rPr>
+      </w:pPr>
+      <w:r>
+        <w:rPr>
+          <w:lang w:val="en-US"/>
+        </w:rPr>
+        <w:t>Binary (0 no change, 1 change)</w:t>
+      </w:r>
+    </w:p>
+    <w:p>
+      <w:pPr>
+        <w:pStyle w:val="Listenabsatz"/>
+        <w:numPr>
+          <w:ilvl w:val="3"/>
+          <w:numId w:val="4"/>
+        </w:numPr>
+        <w:rPr>
+          <w:lang w:val="en-US"/>
+        </w:rPr>
+      </w:pPr>
+      <w:r>
+        <w:rPr>
+          <w:lang w:val="en-US"/>
+        </w:rPr>
+        <w:t>Bins (0-2 % minor, 2-5% moderate, 5-10% big)</w:t>
+      </w:r>
+    </w:p>
+    <w:p>
+      <w:pPr>
+        <w:pStyle w:val="Listenabsatz"/>
+        <w:numPr>
+          <w:ilvl w:val="3"/>
+          <w:numId w:val="4"/>
+        </w:numPr>
+        <w:rPr>
+          <w:lang w:val="en-US"/>
+        </w:rPr>
+      </w:pPr>
+      <w:r>
+        <w:rPr>
+          <w:lang w:val="en-US"/>
+        </w:rPr>
+        <w:t>Continuous variable</w:t>
+      </w:r>
+      <w:r>
+        <w:rPr>
+          <w:lang w:val="en-US"/>
+        </w:rPr>
+        <w:t xml:space="preserve"> as percentage of land use change</w:t>
+      </w:r>
+    </w:p>
+    <w:p>
+      <w:pPr>
+        <w:pStyle w:val="Listenabsatz"/>
+        <w:numPr>
+          <w:ilvl w:val="1"/>
+          <w:numId w:val="4"/>
+        </w:numPr>
+        <w:rPr>
+          <w:lang w:val="en-US"/>
+        </w:rPr>
+      </w:pPr>
+      <w:r>
+        <w:rPr>
+          <w:lang w:val="en-US"/>
+        </w:rPr>
+        <w:t xml:space="preserve">Interaction: </w:t>
+      </w:r>
+      <w:r>
+        <w:rPr>
+          <w:lang w:val="en-US"/>
+        </w:rPr>
+        <w:t>Then we also want to know if land use change and life history strategy interact to influence the sensitivity to local extinction. Therefore, we build a model with an interaction term of these two variables</w:t>
+      </w:r>
+      <w:r>
+        <w:rPr>
+          <w:lang w:val="en-US"/>
+        </w:rPr>
+        <w:t>.</w:t>
+      </w:r>
+    </w:p>
+    <w:p>
+      <w:pPr>
+        <w:pStyle w:val="Listenabsatz"/>
+        <w:numPr>
+          <w:ilvl w:val="0"/>
+          <w:numId w:val="4"/>
+        </w:numPr>
+        <w:rPr>
+          <w:lang w:val="en-US"/>
+        </w:rPr>
+      </w:pPr>
+      <w:r>
+        <w:rPr>
+          <w:lang w:val="en-US"/>
+        </w:rPr>
+        <w:t xml:space="preserve">Then we want to look at the bird community and combine multiple species to see </w:t>
+      </w:r>
+      <w:r>
+        <w:rPr>
+          <w:lang w:val="en-US"/>
+        </w:rPr>
+        <w:t xml:space="preserve">if we can find patterns </w:t>
+      </w:r>
+      <w:r>
+        <w:rPr>
+          <w:lang w:val="en-US"/>
+        </w:rPr>
+        <w:t xml:space="preserve">across bird groups due to </w:t>
+      </w:r>
+      <w:r>
+        <w:rPr>
+          <w:lang w:val="en-US"/>
+        </w:rPr>
+        <w:t xml:space="preserve">similar </w:t>
+      </w:r>
+      <w:r>
+        <w:rPr>
+          <w:lang w:val="en-US"/>
+        </w:rPr>
+        <w:t>ecological traits</w:t>
+      </w:r>
+    </w:p>
+    <w:p>
+      <w:pPr>
+        <w:pStyle w:val="Listenabsatz"/>
+        <w:numPr>
+          <w:ilvl w:val="1"/>
+          <w:numId w:val="4"/>
+        </w:numPr>
+        <w:rPr>
+          <w:lang w:val="en-US"/>
+        </w:rPr>
+      </w:pPr>
+      <w:r>
+        <w:rPr>
+          <w:lang w:val="en-US"/>
+        </w:rPr>
+        <w:t>We expect differences in sensitivity to land use change across bird groups.</w:t>
+      </w:r>
+    </w:p>
+    <w:p>
+      <w:pPr>
+        <w:pStyle w:val="Listenabsatz"/>
+        <w:numPr>
+          <w:ilvl w:val="2"/>
+          <w:numId w:val="4"/>
+        </w:numPr>
+        <w:rPr>
+          <w:lang w:val="en-US"/>
+        </w:rPr>
+      </w:pPr>
+      <w:r>
+        <w:rPr>
+          <w:lang w:val="en-US"/>
+        </w:rPr>
+        <w:t>In fast vs slow lived species</w:t>
+      </w:r>
+    </w:p>
+    <w:p>
+      <w:pPr>
+        <w:pStyle w:val="Listenabsatz"/>
+        <w:numPr>
+          <w:ilvl w:val="2"/>
+          <w:numId w:val="4"/>
+        </w:numPr>
+        <w:rPr>
+          <w:lang w:val="en-US"/>
+        </w:rPr>
+      </w:pPr>
+      <w:r>
+        <w:rPr>
+          <w:lang w:val="en-US"/>
+        </w:rPr>
+        <w:t>In specialist versus generalist species</w:t>
+      </w:r>
+      <w:r>
+        <w:rPr>
+          <w:lang w:val="en-US"/>
+        </w:rPr>
+        <w:t>: Specialist species are stronger affected by land use change since they are dependent on the initial habitat.</w:t>
+      </w:r>
+    </w:p>
+    <w:p>
+      <w:pPr>
+        <w:pStyle w:val="Listenabsatz"/>
+        <w:numPr>
+          <w:ilvl w:val="2"/>
+          <w:numId w:val="4"/>
+        </w:numPr>
+        <w:rPr>
+          <w:lang w:val="en-US"/>
+        </w:rPr>
+      </w:pPr>
+      <w:r>
+        <w:rPr>
+          <w:lang w:val="en-US"/>
+        </w:rPr>
+        <w:t>Depending on the initial habitat (for example: forest vs urban)</w:t>
+      </w:r>
+      <w:r>
+        <w:rPr>
+          <w:lang w:val="en-US"/>
+        </w:rPr>
+        <w:t>: This might be correlated with other characteristics. For example: in urban environment there might be more generalist species.</w:t>
+      </w:r>
+    </w:p>
+    <w:p>
+      <w:pPr>
+        <w:pStyle w:val="Listenabsatz"/>
+        <w:numPr>
+          <w:ilvl w:val="2"/>
+          <w:numId w:val="4"/>
+        </w:numPr>
+        <w:rPr>
+          <w:lang w:val="en-US"/>
+        </w:rPr>
+      </w:pPr>
+      <w:r>
+        <w:rPr>
+          <w:lang w:val="en-US"/>
+        </w:rPr>
+        <w:t>Across feeding strategies</w:t>
+      </w:r>
+      <w:r>
+        <w:rPr>
+          <w:lang w:val="en-US"/>
+        </w:rPr>
+        <w:t xml:space="preserve">: </w:t>
+      </w:r>
+    </w:p>
+    <w:p>
+      <w:pPr>
+        <w:pStyle w:val="Listenabsatz"/>
+        <w:numPr>
+          <w:ilvl w:val="2"/>
+          <w:numId w:val="4"/>
+        </w:numPr>
+        <w:rPr>
+          <w:lang w:val="en-US"/>
+        </w:rPr>
+      </w:pPr>
+      <w:r>
+        <w:rPr>
+          <w:lang w:val="en-US"/>
+        </w:rPr>
+        <w:t>In better vs worse dispersers</w:t>
+      </w:r>
+      <w:r>
+        <w:rPr>
+          <w:lang w:val="en-US"/>
+        </w:rPr>
+        <w:t xml:space="preserve">: </w:t>
+      </w:r>
+      <w:proofErr w:type="gramStart"/>
+      <w:r>
+        <w:rPr>
+          <w:lang w:val="en-US"/>
+        </w:rPr>
+        <w:t>Better</w:t>
+      </w:r>
+      <w:proofErr w:type="gramEnd"/>
+      <w:r>
+        <w:rPr>
+          <w:lang w:val="en-US"/>
+        </w:rPr>
+        <w:t xml:space="preserve"> dispersers are not able to move away and find suitable habitat/conditions and are therefore dependent on the local conditions.</w:t>
+      </w:r>
+    </w:p>
+    <w:p>
+      <w:pPr>
+        <w:pStyle w:val="Listenabsatz"/>
+        <w:numPr>
+          <w:ilvl w:val="1"/>
+          <w:numId w:val="4"/>
+        </w:numPr>
+        <w:rPr>
+          <w:lang w:val="en-US"/>
+        </w:rPr>
+      </w:pPr>
+      <w:r>
+        <w:rPr>
+          <w:lang w:val="en-US"/>
+        </w:rPr>
+        <w:t>In the multi-species approach we need to add as random factors:</w:t>
+      </w:r>
+    </w:p>
+    <w:p>
+      <w:pPr>
+        <w:pStyle w:val="Listenabsatz"/>
+        <w:numPr>
+          <w:ilvl w:val="2"/>
+          <w:numId w:val="4"/>
+        </w:numPr>
+        <w:rPr>
+          <w:lang w:val="en-US"/>
+        </w:rPr>
+      </w:pPr>
+      <w:r>
+        <w:rPr>
+          <w:lang w:val="en-US"/>
+        </w:rPr>
+        <w:t>The species</w:t>
+      </w:r>
+    </w:p>
+    <w:p>
+      <w:pPr>
+        <w:pStyle w:val="Listenabsatz"/>
+        <w:numPr>
+          <w:ilvl w:val="2"/>
+          <w:numId w:val="4"/>
+        </w:numPr>
+        <w:rPr>
+          <w:lang w:val="en-US"/>
+        </w:rPr>
+      </w:pPr>
+      <w:r>
+        <w:rPr>
+          <w:lang w:val="en-US"/>
+        </w:rPr>
+        <w:t>The phylogeny</w:t>
+      </w:r>
+    </w:p>
+    <w:p>
+      <w:pPr>
+        <w:pStyle w:val="Listenabsatz"/>
+        <w:numPr>
+          <w:ilvl w:val="2"/>
+          <w:numId w:val="4"/>
+        </w:numPr>
+        <w:rPr>
+          <w:lang w:val="en-US"/>
+        </w:rPr>
+      </w:pPr>
+      <w:r>
+        <w:rPr>
+          <w:lang w:val="en-US"/>
+        </w:rPr>
+        <w:t>The location (for example segment nested in cluster or in ecoregion)</w:t>
       </w:r>
     </w:p>
     <w:sectPr>
@@ -574,10 +1687,10 @@
 <file path=word/numbering.xml><?xml version="1.0" encoding="utf-8"?>
 <w:numbering xmlns:wpc="http://schemas.microsoft.com/office/word/2010/wordprocessingCanvas" xmlns:cx="http://schemas.microsoft.com/office/drawing/2014/chartex" xmlns:cx1="http://schemas.microsoft.com/office/drawing/2015/9/8/chartex" xmlns:cx2="http://schemas.microsoft.com/office/drawing/2015/10/21/chartex" xmlns:cx3="http://schemas.microsoft.com/office/drawing/2016/5/9/chartex" xmlns:cx4="http://schemas.microsoft.com/office/drawing/2016/5/10/chartex" xmlns:cx5="http://schemas.microsoft.com/office/drawing/2016/5/11/chartex" xmlns:cx6="http://schemas.microsoft.com/office/drawing/2016/5/12/chartex" xmlns:cx7="http://schemas.microsoft.com/office/drawing/2016/5/13/chartex" xmlns:cx8="http://schemas.microsoft.com/office/drawing/2016/5/14/chartex" xmlns:mc="http://schemas.openxmlformats.org/markup-compatibility/2006" xmlns:aink="http://schemas.microsoft.com/office/drawing/2016/ink" xmlns:am3d="http://schemas.microsoft.com/office/drawing/2017/model3d" xmlns:o="urn:schemas-microsoft-com:office:office" xmlns:oel="http://schemas.microsoft.com/office/2019/extlst" xmlns:r="http://schemas.openxmlformats.org/officeDocument/2006/relationships" xmlns:m="http://schemas.openxmlformats.org/officeDocument/2006/math" xmlns:v="urn:schemas-microsoft-com:vml" xmlns:wp14="http://schemas.microsoft.com/office/word/2010/wordprocessingDrawing" xmlns:wp="http://schemas.openxmlformats.org/drawingml/2006/wordprocessingDrawing" xmlns:w10="urn:schemas-microsoft-com:office:word" xmlns:w="http://schemas.openxmlformats.org/wordprocessingml/2006/main" xmlns:w14="http://schemas.microsoft.com/office/word/2010/wordml" xmlns:w15="http://schemas.microsoft.com/office/word/2012/wordml" xmlns:w16cex="http://schemas.microsoft.com/office/word/2018/wordml/cex" xmlns:w16cid="http://schemas.microsoft.com/office/word/2016/wordml/cid" xmlns:w16="http://schemas.microsoft.com/office/word/2018/wordml" xmlns:w16sdtdh="http://schemas.microsoft.com/office/word/2020/wordml/sdtdatahash" xmlns:w16se="http://schemas.microsoft.com/office/word/2015/wordml/symex" xmlns:wpg="http://schemas.microsoft.com/office/word/2010/wordprocessingGroup" xmlns:wpi="http://schemas.microsoft.com/office/word/2010/wordprocessingInk" xmlns:wne="http://schemas.microsoft.com/office/word/2006/wordml" xmlns:wps="http://schemas.microsoft.com/office/word/2010/wordprocessingShape" mc:Ignorable="w14 w15 w16se w16cid w16 w16cex w16sdtdh wp14">
   <w:abstractNum w:abstractNumId="0" w15:restartNumberingAfterBreak="0">
-    <w:nsid w:val="3D925029"/>
+    <w:nsid w:val="38C765E2"/>
     <w:multiLevelType w:val="hybridMultilevel"/>
-    <w:tmpl w:val="16DEAF46"/>
-    <w:lvl w:ilvl="0" w:tplc="4DDA1098">
+    <w:tmpl w:val="54DE3842"/>
+    <w:lvl w:ilvl="0" w:tplc="B91CE74E">
       <w:start w:val="1"/>
       <w:numFmt w:val="decimal"/>
       <w:lvlText w:val="%1."/>
@@ -589,7 +1702,7 @@
         <w:rFonts w:hint="default"/>
       </w:rPr>
     </w:lvl>
-    <w:lvl w:ilvl="1" w:tplc="040A0019">
+    <w:lvl w:ilvl="1" w:tplc="04070019">
       <w:start w:val="1"/>
       <w:numFmt w:val="lowerLetter"/>
       <w:lvlText w:val="%2."/>
@@ -598,7 +1711,7 @@
         <w:ind w:left="1440" w:hanging="360"/>
       </w:pPr>
     </w:lvl>
-    <w:lvl w:ilvl="2" w:tplc="040A001B">
+    <w:lvl w:ilvl="2" w:tplc="0407001B">
       <w:start w:val="1"/>
       <w:numFmt w:val="lowerRoman"/>
       <w:lvlText w:val="%3."/>
@@ -607,7 +1720,7 @@
         <w:ind w:left="2160" w:hanging="180"/>
       </w:pPr>
     </w:lvl>
-    <w:lvl w:ilvl="3" w:tplc="040A000F">
+    <w:lvl w:ilvl="3" w:tplc="0407000F">
       <w:start w:val="1"/>
       <w:numFmt w:val="decimal"/>
       <w:lvlText w:val="%4."/>
@@ -616,7 +1729,7 @@
         <w:ind w:left="2880" w:hanging="360"/>
       </w:pPr>
     </w:lvl>
-    <w:lvl w:ilvl="4" w:tplc="040A0019" w:tentative="1">
+    <w:lvl w:ilvl="4" w:tplc="04070019" w:tentative="1">
       <w:start w:val="1"/>
       <w:numFmt w:val="lowerLetter"/>
       <w:lvlText w:val="%5."/>
@@ -625,7 +1738,7 @@
         <w:ind w:left="3600" w:hanging="360"/>
       </w:pPr>
     </w:lvl>
-    <w:lvl w:ilvl="5" w:tplc="040A001B" w:tentative="1">
+    <w:lvl w:ilvl="5" w:tplc="0407001B" w:tentative="1">
       <w:start w:val="1"/>
       <w:numFmt w:val="lowerRoman"/>
       <w:lvlText w:val="%6."/>
@@ -634,7 +1747,7 @@
         <w:ind w:left="4320" w:hanging="180"/>
       </w:pPr>
     </w:lvl>
-    <w:lvl w:ilvl="6" w:tplc="040A000F" w:tentative="1">
+    <w:lvl w:ilvl="6" w:tplc="0407000F" w:tentative="1">
       <w:start w:val="1"/>
       <w:numFmt w:val="decimal"/>
       <w:lvlText w:val="%7."/>
@@ -643,7 +1756,7 @@
         <w:ind w:left="5040" w:hanging="360"/>
       </w:pPr>
     </w:lvl>
-    <w:lvl w:ilvl="7" w:tplc="040A0019" w:tentative="1">
+    <w:lvl w:ilvl="7" w:tplc="04070019" w:tentative="1">
       <w:start w:val="1"/>
       <w:numFmt w:val="lowerLetter"/>
       <w:lvlText w:val="%8."/>
@@ -652,7 +1765,7 @@
         <w:ind w:left="5760" w:hanging="360"/>
       </w:pPr>
     </w:lvl>
-    <w:lvl w:ilvl="8" w:tplc="040A001B" w:tentative="1">
+    <w:lvl w:ilvl="8" w:tplc="0407001B" w:tentative="1">
       <w:start w:val="1"/>
       <w:numFmt w:val="lowerRoman"/>
       <w:lvlText w:val="%9."/>
@@ -662,7 +1775,304 @@
       </w:pPr>
     </w:lvl>
   </w:abstractNum>
+  <w:abstractNum w:abstractNumId="1" w15:restartNumberingAfterBreak="0">
+    <w:nsid w:val="3D925029"/>
+    <w:multiLevelType w:val="hybridMultilevel"/>
+    <w:tmpl w:val="F5B247A0"/>
+    <w:lvl w:ilvl="0" w:tplc="4DDA1098">
+      <w:start w:val="1"/>
+      <w:numFmt w:val="decimal"/>
+      <w:lvlText w:val="%1."/>
+      <w:lvlJc w:val="left"/>
+      <w:pPr>
+        <w:ind w:left="720" w:hanging="360"/>
+      </w:pPr>
+      <w:rPr>
+        <w:rFonts w:hint="default"/>
+      </w:rPr>
+    </w:lvl>
+    <w:lvl w:ilvl="1" w:tplc="040A0019">
+      <w:start w:val="1"/>
+      <w:numFmt w:val="lowerLetter"/>
+      <w:lvlText w:val="%2."/>
+      <w:lvlJc w:val="left"/>
+      <w:pPr>
+        <w:ind w:left="1440" w:hanging="360"/>
+      </w:pPr>
+    </w:lvl>
+    <w:lvl w:ilvl="2" w:tplc="040A001B">
+      <w:start w:val="1"/>
+      <w:numFmt w:val="lowerRoman"/>
+      <w:lvlText w:val="%3."/>
+      <w:lvlJc w:val="right"/>
+      <w:pPr>
+        <w:ind w:left="2160" w:hanging="180"/>
+      </w:pPr>
+    </w:lvl>
+    <w:lvl w:ilvl="3" w:tplc="0407000F">
+      <w:start w:val="1"/>
+      <w:numFmt w:val="decimal"/>
+      <w:lvlText w:val="%4."/>
+      <w:lvlJc w:val="left"/>
+      <w:pPr>
+        <w:ind w:left="2880" w:hanging="360"/>
+      </w:pPr>
+    </w:lvl>
+    <w:lvl w:ilvl="4" w:tplc="040A0019" w:tentative="1">
+      <w:start w:val="1"/>
+      <w:numFmt w:val="lowerLetter"/>
+      <w:lvlText w:val="%5."/>
+      <w:lvlJc w:val="left"/>
+      <w:pPr>
+        <w:ind w:left="3600" w:hanging="360"/>
+      </w:pPr>
+    </w:lvl>
+    <w:lvl w:ilvl="5" w:tplc="040A001B" w:tentative="1">
+      <w:start w:val="1"/>
+      <w:numFmt w:val="lowerRoman"/>
+      <w:lvlText w:val="%6."/>
+      <w:lvlJc w:val="right"/>
+      <w:pPr>
+        <w:ind w:left="4320" w:hanging="180"/>
+      </w:pPr>
+    </w:lvl>
+    <w:lvl w:ilvl="6" w:tplc="040A000F" w:tentative="1">
+      <w:start w:val="1"/>
+      <w:numFmt w:val="decimal"/>
+      <w:lvlText w:val="%7."/>
+      <w:lvlJc w:val="left"/>
+      <w:pPr>
+        <w:ind w:left="5040" w:hanging="360"/>
+      </w:pPr>
+    </w:lvl>
+    <w:lvl w:ilvl="7" w:tplc="040A0019" w:tentative="1">
+      <w:start w:val="1"/>
+      <w:numFmt w:val="lowerLetter"/>
+      <w:lvlText w:val="%8."/>
+      <w:lvlJc w:val="left"/>
+      <w:pPr>
+        <w:ind w:left="5760" w:hanging="360"/>
+      </w:pPr>
+    </w:lvl>
+    <w:lvl w:ilvl="8" w:tplc="040A001B" w:tentative="1">
+      <w:start w:val="1"/>
+      <w:numFmt w:val="lowerRoman"/>
+      <w:lvlText w:val="%9."/>
+      <w:lvlJc w:val="right"/>
+      <w:pPr>
+        <w:ind w:left="6480" w:hanging="180"/>
+      </w:pPr>
+    </w:lvl>
+  </w:abstractNum>
+  <w:abstractNum w:abstractNumId="2" w15:restartNumberingAfterBreak="0">
+    <w:nsid w:val="6148519C"/>
+    <w:multiLevelType w:val="hybridMultilevel"/>
+    <w:tmpl w:val="B76C3D38"/>
+    <w:lvl w:ilvl="0" w:tplc="5A70FD6C">
+      <w:start w:val="1"/>
+      <w:numFmt w:val="bullet"/>
+      <w:lvlText w:val="-"/>
+      <w:lvlJc w:val="left"/>
+      <w:pPr>
+        <w:ind w:left="720" w:hanging="360"/>
+      </w:pPr>
+      <w:rPr>
+        <w:rFonts w:ascii="Calibri" w:eastAsiaTheme="minorHAnsi" w:hAnsi="Calibri" w:cs="Calibri" w:hint="default"/>
+      </w:rPr>
+    </w:lvl>
+    <w:lvl w:ilvl="1" w:tplc="04070003" w:tentative="1">
+      <w:start w:val="1"/>
+      <w:numFmt w:val="bullet"/>
+      <w:lvlText w:val="o"/>
+      <w:lvlJc w:val="left"/>
+      <w:pPr>
+        <w:ind w:left="1440" w:hanging="360"/>
+      </w:pPr>
+      <w:rPr>
+        <w:rFonts w:ascii="Courier New" w:hAnsi="Courier New" w:hint="default"/>
+      </w:rPr>
+    </w:lvl>
+    <w:lvl w:ilvl="2" w:tplc="04070005" w:tentative="1">
+      <w:start w:val="1"/>
+      <w:numFmt w:val="bullet"/>
+      <w:lvlText w:val=""/>
+      <w:lvlJc w:val="left"/>
+      <w:pPr>
+        <w:ind w:left="2160" w:hanging="360"/>
+      </w:pPr>
+      <w:rPr>
+        <w:rFonts w:ascii="Wingdings" w:hAnsi="Wingdings" w:hint="default"/>
+      </w:rPr>
+    </w:lvl>
+    <w:lvl w:ilvl="3" w:tplc="04070001" w:tentative="1">
+      <w:start w:val="1"/>
+      <w:numFmt w:val="bullet"/>
+      <w:lvlText w:val=""/>
+      <w:lvlJc w:val="left"/>
+      <w:pPr>
+        <w:ind w:left="2880" w:hanging="360"/>
+      </w:pPr>
+      <w:rPr>
+        <w:rFonts w:ascii="Symbol" w:hAnsi="Symbol" w:hint="default"/>
+      </w:rPr>
+    </w:lvl>
+    <w:lvl w:ilvl="4" w:tplc="04070003" w:tentative="1">
+      <w:start w:val="1"/>
+      <w:numFmt w:val="bullet"/>
+      <w:lvlText w:val="o"/>
+      <w:lvlJc w:val="left"/>
+      <w:pPr>
+        <w:ind w:left="3600" w:hanging="360"/>
+      </w:pPr>
+      <w:rPr>
+        <w:rFonts w:ascii="Courier New" w:hAnsi="Courier New" w:hint="default"/>
+      </w:rPr>
+    </w:lvl>
+    <w:lvl w:ilvl="5" w:tplc="04070005" w:tentative="1">
+      <w:start w:val="1"/>
+      <w:numFmt w:val="bullet"/>
+      <w:lvlText w:val=""/>
+      <w:lvlJc w:val="left"/>
+      <w:pPr>
+        <w:ind w:left="4320" w:hanging="360"/>
+      </w:pPr>
+      <w:rPr>
+        <w:rFonts w:ascii="Wingdings" w:hAnsi="Wingdings" w:hint="default"/>
+      </w:rPr>
+    </w:lvl>
+    <w:lvl w:ilvl="6" w:tplc="04070001" w:tentative="1">
+      <w:start w:val="1"/>
+      <w:numFmt w:val="bullet"/>
+      <w:lvlText w:val=""/>
+      <w:lvlJc w:val="left"/>
+      <w:pPr>
+        <w:ind w:left="5040" w:hanging="360"/>
+      </w:pPr>
+      <w:rPr>
+        <w:rFonts w:ascii="Symbol" w:hAnsi="Symbol" w:hint="default"/>
+      </w:rPr>
+    </w:lvl>
+    <w:lvl w:ilvl="7" w:tplc="04070003" w:tentative="1">
+      <w:start w:val="1"/>
+      <w:numFmt w:val="bullet"/>
+      <w:lvlText w:val="o"/>
+      <w:lvlJc w:val="left"/>
+      <w:pPr>
+        <w:ind w:left="5760" w:hanging="360"/>
+      </w:pPr>
+      <w:rPr>
+        <w:rFonts w:ascii="Courier New" w:hAnsi="Courier New" w:hint="default"/>
+      </w:rPr>
+    </w:lvl>
+    <w:lvl w:ilvl="8" w:tplc="04070005" w:tentative="1">
+      <w:start w:val="1"/>
+      <w:numFmt w:val="bullet"/>
+      <w:lvlText w:val=""/>
+      <w:lvlJc w:val="left"/>
+      <w:pPr>
+        <w:ind w:left="6480" w:hanging="360"/>
+      </w:pPr>
+      <w:rPr>
+        <w:rFonts w:ascii="Wingdings" w:hAnsi="Wingdings" w:hint="default"/>
+      </w:rPr>
+    </w:lvl>
+  </w:abstractNum>
+  <w:abstractNum w:abstractNumId="3" w15:restartNumberingAfterBreak="0">
+    <w:nsid w:val="7DE87F5C"/>
+    <w:multiLevelType w:val="hybridMultilevel"/>
+    <w:tmpl w:val="8AB002E6"/>
+    <w:lvl w:ilvl="0" w:tplc="04070011">
+      <w:start w:val="1"/>
+      <w:numFmt w:val="decimal"/>
+      <w:lvlText w:val="%1)"/>
+      <w:lvlJc w:val="left"/>
+      <w:pPr>
+        <w:ind w:left="3240" w:hanging="360"/>
+      </w:pPr>
+    </w:lvl>
+    <w:lvl w:ilvl="1" w:tplc="04070019" w:tentative="1">
+      <w:start w:val="1"/>
+      <w:numFmt w:val="lowerLetter"/>
+      <w:lvlText w:val="%2."/>
+      <w:lvlJc w:val="left"/>
+      <w:pPr>
+        <w:ind w:left="3960" w:hanging="360"/>
+      </w:pPr>
+    </w:lvl>
+    <w:lvl w:ilvl="2" w:tplc="0407001B" w:tentative="1">
+      <w:start w:val="1"/>
+      <w:numFmt w:val="lowerRoman"/>
+      <w:lvlText w:val="%3."/>
+      <w:lvlJc w:val="right"/>
+      <w:pPr>
+        <w:ind w:left="4680" w:hanging="180"/>
+      </w:pPr>
+    </w:lvl>
+    <w:lvl w:ilvl="3" w:tplc="0407000F" w:tentative="1">
+      <w:start w:val="1"/>
+      <w:numFmt w:val="decimal"/>
+      <w:lvlText w:val="%4."/>
+      <w:lvlJc w:val="left"/>
+      <w:pPr>
+        <w:ind w:left="5400" w:hanging="360"/>
+      </w:pPr>
+    </w:lvl>
+    <w:lvl w:ilvl="4" w:tplc="04070019" w:tentative="1">
+      <w:start w:val="1"/>
+      <w:numFmt w:val="lowerLetter"/>
+      <w:lvlText w:val="%5."/>
+      <w:lvlJc w:val="left"/>
+      <w:pPr>
+        <w:ind w:left="6120" w:hanging="360"/>
+      </w:pPr>
+    </w:lvl>
+    <w:lvl w:ilvl="5" w:tplc="0407001B" w:tentative="1">
+      <w:start w:val="1"/>
+      <w:numFmt w:val="lowerRoman"/>
+      <w:lvlText w:val="%6."/>
+      <w:lvlJc w:val="right"/>
+      <w:pPr>
+        <w:ind w:left="6840" w:hanging="180"/>
+      </w:pPr>
+    </w:lvl>
+    <w:lvl w:ilvl="6" w:tplc="0407000F" w:tentative="1">
+      <w:start w:val="1"/>
+      <w:numFmt w:val="decimal"/>
+      <w:lvlText w:val="%7."/>
+      <w:lvlJc w:val="left"/>
+      <w:pPr>
+        <w:ind w:left="7560" w:hanging="360"/>
+      </w:pPr>
+    </w:lvl>
+    <w:lvl w:ilvl="7" w:tplc="04070019" w:tentative="1">
+      <w:start w:val="1"/>
+      <w:numFmt w:val="lowerLetter"/>
+      <w:lvlText w:val="%8."/>
+      <w:lvlJc w:val="left"/>
+      <w:pPr>
+        <w:ind w:left="8280" w:hanging="360"/>
+      </w:pPr>
+    </w:lvl>
+    <w:lvl w:ilvl="8" w:tplc="0407001B" w:tentative="1">
+      <w:start w:val="1"/>
+      <w:numFmt w:val="lowerRoman"/>
+      <w:lvlText w:val="%9."/>
+      <w:lvlJc w:val="right"/>
+      <w:pPr>
+        <w:ind w:left="9000" w:hanging="180"/>
+      </w:pPr>
+    </w:lvl>
+  </w:abstractNum>
   <w:num w:numId="1" w16cid:durableId="1609695636">
+    <w:abstractNumId w:val="1"/>
+  </w:num>
+  <w:num w:numId="2" w16cid:durableId="678460989">
+    <w:abstractNumId w:val="2"/>
+  </w:num>
+  <w:num w:numId="3" w16cid:durableId="2010987676">
+    <w:abstractNumId w:val="3"/>
+  </w:num>
+  <w:num w:numId="4" w16cid:durableId="1269386183">
     <w:abstractNumId w:val="0"/>
   </w:num>
 </w:numbering>

</xml_diff>